<commit_message>
2:update old files(no git task)
</commit_message>
<xml_diff>
--- a/bs3.docx
+++ b/bs3.docx
@@ -1276,7 +1276,7 @@
             </w:pPr>
             <w:r>
               <w:rPr/>
-              <w:t>PUT</w:t>
+              <w:t>POST або PUT</w:t>
             </w:r>
           </w:p>
         </w:tc>
@@ -1360,7 +1360,7 @@
         <w:rPr>
           <w:b w:val="false"/>
         </w:rPr>
-        <w:br/>
+        <w:t>Star — приклад готелю.</w:t>
       </w:r>
     </w:p>
     <w:sectPr>

</xml_diff>